<commit_message>
adding design and patterns to tds software engineer technologies
</commit_message>
<xml_diff>
--- a/technologies/Trevor_Zachman_Brockmeyer_Technologies_TDS_Software_Engineer.docx
+++ b/technologies/Trevor_Zachman_Brockmeyer_Technologies_TDS_Software_Engineer.docx
@@ -6,11 +6,15 @@
       <w:pPr>
         <w:rPr>
           <w:b w:val="1"/>
-        </w:rPr>
-      </w:pPr>
-      <w:r>
-        <w:rPr>
-          <w:b w:val="1"/>
+          <w:sz w:val="20"/>
+          <w:szCs w:val="20"/>
+        </w:rPr>
+      </w:pPr>
+      <w:r>
+        <w:rPr>
+          <w:b w:val="1"/>
+          <w:sz w:val="20"/>
+          <w:szCs w:val="20"/>
           <w:rtl w:val="0"/>
         </w:rPr>
         <w:t xml:space="preserve">Technologies: TDS Telecom Software Engineer</w:t>
@@ -18,21 +22,29 @@
     </w:p>
     <w:p>
       <w:pPr>
-        <w:rPr/>
-      </w:pPr>
-      <w:r>
-        <w:rPr>
-          <w:rtl w:val="0"/>
-        </w:rPr>
-      </w:r>
-    </w:p>
-    <w:p>
-      <w:pPr>
-        <w:rPr/>
-      </w:pPr>
-      <w:r>
-        <w:rPr>
-          <w:b w:val="1"/>
+        <w:rPr>
+          <w:sz w:val="20"/>
+          <w:szCs w:val="20"/>
+        </w:rPr>
+      </w:pPr>
+      <w:r>
+        <w:rPr>
+          <w:rtl w:val="0"/>
+        </w:rPr>
+      </w:r>
+    </w:p>
+    <w:p>
+      <w:pPr>
+        <w:rPr>
+          <w:sz w:val="20"/>
+          <w:szCs w:val="20"/>
+        </w:rPr>
+      </w:pPr>
+      <w:r>
+        <w:rPr>
+          <w:b w:val="1"/>
+          <w:sz w:val="20"/>
+          <w:szCs w:val="20"/>
           <w:rtl w:val="0"/>
         </w:rPr>
         <w:t xml:space="preserve">API / Web Service Frameworks</w:t>
@@ -45,10 +57,15 @@
     </w:p>
     <w:p>
       <w:pPr>
-        <w:rPr/>
-      </w:pPr>
-      <w:r>
-        <w:rPr>
+        <w:rPr>
+          <w:sz w:val="20"/>
+          <w:szCs w:val="20"/>
+        </w:rPr>
+      </w:pPr>
+      <w:r>
+        <w:rPr>
+          <w:sz w:val="20"/>
+          <w:szCs w:val="20"/>
           <w:rtl w:val="0"/>
         </w:rPr>
         <w:t xml:space="preserve">FastAPI, AIOHTTP, Flask, Django, Django REST Framework, HTTPX, Swagger Documentation, Swagger Specification, jQuery, jQuery DataTables</w:t>
@@ -56,21 +73,29 @@
     </w:p>
     <w:p>
       <w:pPr>
-        <w:rPr/>
-      </w:pPr>
-      <w:r>
-        <w:rPr>
-          <w:rtl w:val="0"/>
-        </w:rPr>
-      </w:r>
-    </w:p>
-    <w:p>
-      <w:pPr>
-        <w:rPr/>
-      </w:pPr>
-      <w:r>
-        <w:rPr>
-          <w:b w:val="1"/>
+        <w:rPr>
+          <w:sz w:val="20"/>
+          <w:szCs w:val="20"/>
+        </w:rPr>
+      </w:pPr>
+      <w:r>
+        <w:rPr>
+          <w:rtl w:val="0"/>
+        </w:rPr>
+      </w:r>
+    </w:p>
+    <w:p>
+      <w:pPr>
+        <w:rPr>
+          <w:sz w:val="20"/>
+          <w:szCs w:val="20"/>
+        </w:rPr>
+      </w:pPr>
+      <w:r>
+        <w:rPr>
+          <w:b w:val="1"/>
+          <w:sz w:val="20"/>
+          <w:szCs w:val="20"/>
           <w:rtl w:val="0"/>
         </w:rPr>
         <w:t xml:space="preserve">Data / Data Flow Frameworks</w:t>
@@ -83,10 +108,15 @@
     </w:p>
     <w:p>
       <w:pPr>
-        <w:rPr/>
-      </w:pPr>
-      <w:r>
-        <w:rPr>
+        <w:rPr>
+          <w:sz w:val="20"/>
+          <w:szCs w:val="20"/>
+        </w:rPr>
+      </w:pPr>
+      <w:r>
+        <w:rPr>
+          <w:sz w:val="20"/>
+          <w:szCs w:val="20"/>
           <w:rtl w:val="0"/>
         </w:rPr>
         <w:t xml:space="preserve">Apache Kafka, Faust, RabbitMQ, Celery, Oracle, cx_Oracle, SQLAlchemy, PL/SQL, Couchbase</w:t>
@@ -94,23 +124,30 @@
     </w:p>
     <w:p>
       <w:pPr>
-        <w:rPr/>
-      </w:pPr>
-      <w:r>
-        <w:rPr>
-          <w:rtl w:val="0"/>
-        </w:rPr>
-      </w:r>
-    </w:p>
-    <w:p>
-      <w:pPr>
-        <w:rPr>
-          <w:b w:val="1"/>
-        </w:rPr>
-      </w:pPr>
-      <w:r>
-        <w:rPr>
-          <w:b w:val="1"/>
+        <w:rPr>
+          <w:sz w:val="20"/>
+          <w:szCs w:val="20"/>
+        </w:rPr>
+      </w:pPr>
+      <w:r>
+        <w:rPr>
+          <w:rtl w:val="0"/>
+        </w:rPr>
+      </w:r>
+    </w:p>
+    <w:p>
+      <w:pPr>
+        <w:rPr>
+          <w:b w:val="1"/>
+          <w:sz w:val="20"/>
+          <w:szCs w:val="20"/>
+        </w:rPr>
+      </w:pPr>
+      <w:r>
+        <w:rPr>
+          <w:b w:val="1"/>
+          <w:sz w:val="20"/>
+          <w:szCs w:val="20"/>
           <w:rtl w:val="0"/>
         </w:rPr>
         <w:t xml:space="preserve">Testing / Code Quality Frameworks</w:t>
@@ -118,10 +155,15 @@
     </w:p>
     <w:p>
       <w:pPr>
-        <w:rPr/>
-      </w:pPr>
-      <w:r>
-        <w:rPr>
+        <w:rPr>
+          <w:sz w:val="20"/>
+          <w:szCs w:val="20"/>
+        </w:rPr>
+      </w:pPr>
+      <w:r>
+        <w:rPr>
+          <w:sz w:val="20"/>
+          <w:szCs w:val="20"/>
           <w:rtl w:val="0"/>
         </w:rPr>
         <w:t xml:space="preserve">pytest, Flake8, tox, SonarQube, python-versioneer</w:t>
@@ -129,23 +171,30 @@
     </w:p>
     <w:p>
       <w:pPr>
-        <w:rPr/>
-      </w:pPr>
-      <w:r>
-        <w:rPr>
-          <w:rtl w:val="0"/>
-        </w:rPr>
-      </w:r>
-    </w:p>
-    <w:p>
-      <w:pPr>
-        <w:rPr>
-          <w:b w:val="1"/>
-        </w:rPr>
-      </w:pPr>
-      <w:r>
-        <w:rPr>
-          <w:b w:val="1"/>
+        <w:rPr>
+          <w:sz w:val="20"/>
+          <w:szCs w:val="20"/>
+        </w:rPr>
+      </w:pPr>
+      <w:r>
+        <w:rPr>
+          <w:rtl w:val="0"/>
+        </w:rPr>
+      </w:r>
+    </w:p>
+    <w:p>
+      <w:pPr>
+        <w:rPr>
+          <w:b w:val="1"/>
+          <w:sz w:val="20"/>
+          <w:szCs w:val="20"/>
+        </w:rPr>
+      </w:pPr>
+      <w:r>
+        <w:rPr>
+          <w:b w:val="1"/>
+          <w:sz w:val="20"/>
+          <w:szCs w:val="20"/>
           <w:rtl w:val="0"/>
         </w:rPr>
         <w:t xml:space="preserve">Continuous Integration / Continuous Delivery</w:t>
@@ -155,10 +204,14 @@
       <w:pPr>
         <w:rPr>
           <w:b w:val="1"/>
-        </w:rPr>
-      </w:pPr>
-      <w:r>
-        <w:rPr>
+          <w:sz w:val="20"/>
+          <w:szCs w:val="20"/>
+        </w:rPr>
+      </w:pPr>
+      <w:r>
+        <w:rPr>
+          <w:sz w:val="20"/>
+          <w:szCs w:val="20"/>
           <w:rtl w:val="0"/>
         </w:rPr>
         <w:t xml:space="preserve">Jenkins, GitLab Webhooks, Python Package / Image building, Red Hat OpenShift Pods / Containers, Distributed Systems</w:t>
@@ -171,23 +224,30 @@
     </w:p>
     <w:p>
       <w:pPr>
-        <w:rPr/>
-      </w:pPr>
-      <w:r>
-        <w:rPr>
-          <w:rtl w:val="0"/>
-        </w:rPr>
-      </w:r>
-    </w:p>
-    <w:p>
-      <w:pPr>
-        <w:rPr>
-          <w:b w:val="1"/>
-        </w:rPr>
-      </w:pPr>
-      <w:r>
-        <w:rPr>
-          <w:b w:val="1"/>
+        <w:rPr>
+          <w:sz w:val="20"/>
+          <w:szCs w:val="20"/>
+        </w:rPr>
+      </w:pPr>
+      <w:r>
+        <w:rPr>
+          <w:rtl w:val="0"/>
+        </w:rPr>
+      </w:r>
+    </w:p>
+    <w:p>
+      <w:pPr>
+        <w:rPr>
+          <w:b w:val="1"/>
+          <w:sz w:val="20"/>
+          <w:szCs w:val="20"/>
+        </w:rPr>
+      </w:pPr>
+      <w:r>
+        <w:rPr>
+          <w:b w:val="1"/>
+          <w:sz w:val="20"/>
+          <w:szCs w:val="20"/>
           <w:rtl w:val="0"/>
         </w:rPr>
         <w:t xml:space="preserve">General Python Libraries</w:t>
@@ -195,10 +255,15 @@
     </w:p>
     <w:p>
       <w:pPr>
-        <w:rPr/>
-      </w:pPr>
-      <w:r>
-        <w:rPr>
+        <w:rPr>
+          <w:sz w:val="20"/>
+          <w:szCs w:val="20"/>
+        </w:rPr>
+      </w:pPr>
+      <w:r>
+        <w:rPr>
+          <w:sz w:val="20"/>
+          <w:szCs w:val="20"/>
           <w:rtl w:val="0"/>
         </w:rPr>
         <w:t xml:space="preserve">asyncio, pydantic, NumPy, pandas</w:t>
@@ -206,23 +271,30 @@
     </w:p>
     <w:p>
       <w:pPr>
-        <w:rPr/>
-      </w:pPr>
-      <w:r>
-        <w:rPr>
-          <w:rtl w:val="0"/>
-        </w:rPr>
-      </w:r>
-    </w:p>
-    <w:p>
-      <w:pPr>
-        <w:rPr>
-          <w:b w:val="1"/>
-        </w:rPr>
-      </w:pPr>
-      <w:r>
-        <w:rPr>
-          <w:b w:val="1"/>
+        <w:rPr>
+          <w:sz w:val="20"/>
+          <w:szCs w:val="20"/>
+        </w:rPr>
+      </w:pPr>
+      <w:r>
+        <w:rPr>
+          <w:rtl w:val="0"/>
+        </w:rPr>
+      </w:r>
+    </w:p>
+    <w:p>
+      <w:pPr>
+        <w:rPr>
+          <w:b w:val="1"/>
+          <w:sz w:val="20"/>
+          <w:szCs w:val="20"/>
+        </w:rPr>
+      </w:pPr>
+      <w:r>
+        <w:rPr>
+          <w:b w:val="1"/>
+          <w:sz w:val="20"/>
+          <w:szCs w:val="20"/>
           <w:rtl w:val="0"/>
         </w:rPr>
         <w:t xml:space="preserve">General Technologies</w:t>
@@ -230,10 +302,15 @@
     </w:p>
     <w:p>
       <w:pPr>
-        <w:rPr/>
-      </w:pPr>
-      <w:r>
-        <w:rPr>
+        <w:rPr>
+          <w:sz w:val="20"/>
+          <w:szCs w:val="20"/>
+        </w:rPr>
+      </w:pPr>
+      <w:r>
+        <w:rPr>
+          <w:sz w:val="20"/>
+          <w:szCs w:val="20"/>
           <w:rtl w:val="0"/>
         </w:rPr>
         <w:t xml:space="preserve">Git, GitLab, Linux administration, Elasticsearch, Kibana, Jira, Agile</w:t>
@@ -241,23 +318,124 @@
     </w:p>
     <w:p>
       <w:pPr>
-        <w:rPr/>
-      </w:pPr>
-      <w:r>
-        <w:rPr>
-          <w:rtl w:val="0"/>
-        </w:rPr>
-      </w:r>
-    </w:p>
-    <w:p>
-      <w:pPr>
-        <w:rPr>
-          <w:b w:val="1"/>
-        </w:rPr>
-      </w:pPr>
-      <w:r>
-        <w:rPr>
-          <w:b w:val="1"/>
+        <w:rPr>
+          <w:sz w:val="20"/>
+          <w:szCs w:val="20"/>
+        </w:rPr>
+      </w:pPr>
+      <w:r>
+        <w:rPr>
+          <w:rtl w:val="0"/>
+        </w:rPr>
+      </w:r>
+    </w:p>
+    <w:p>
+      <w:pPr>
+        <w:rPr>
+          <w:b w:val="1"/>
+          <w:sz w:val="20"/>
+          <w:szCs w:val="20"/>
+        </w:rPr>
+      </w:pPr>
+      <w:r>
+        <w:rPr>
+          <w:b w:val="1"/>
+          <w:sz w:val="20"/>
+          <w:szCs w:val="20"/>
+          <w:rtl w:val="0"/>
+        </w:rPr>
+        <w:t xml:space="preserve">Design</w:t>
+      </w:r>
+    </w:p>
+    <w:p>
+      <w:pPr>
+        <w:rPr>
+          <w:sz w:val="20"/>
+          <w:szCs w:val="20"/>
+        </w:rPr>
+      </w:pPr>
+      <w:r>
+        <w:rPr>
+          <w:sz w:val="20"/>
+          <w:szCs w:val="20"/>
+          <w:rtl w:val="0"/>
+        </w:rPr>
+        <w:t xml:space="preserve">Object Oriented Programming, functional programming, asynchronous and synchronous design</w:t>
+      </w:r>
+    </w:p>
+    <w:p>
+      <w:pPr>
+        <w:rPr>
+          <w:sz w:val="20"/>
+          <w:szCs w:val="20"/>
+        </w:rPr>
+      </w:pPr>
+      <w:r>
+        <w:rPr>
+          <w:rtl w:val="0"/>
+        </w:rPr>
+      </w:r>
+    </w:p>
+    <w:p>
+      <w:pPr>
+        <w:rPr>
+          <w:b w:val="1"/>
+          <w:sz w:val="20"/>
+          <w:szCs w:val="20"/>
+        </w:rPr>
+      </w:pPr>
+      <w:r>
+        <w:rPr>
+          <w:b w:val="1"/>
+          <w:sz w:val="20"/>
+          <w:szCs w:val="20"/>
+          <w:rtl w:val="0"/>
+        </w:rPr>
+        <w:t xml:space="preserve">Patterns</w:t>
+      </w:r>
+    </w:p>
+    <w:p>
+      <w:pPr>
+        <w:rPr>
+          <w:sz w:val="20"/>
+          <w:szCs w:val="20"/>
+        </w:rPr>
+      </w:pPr>
+      <w:r>
+        <w:rPr>
+          <w:sz w:val="20"/>
+          <w:szCs w:val="20"/>
+          <w:rtl w:val="0"/>
+        </w:rPr>
+        <w:t xml:space="preserve">Factory, adapter, decorator, chain of responsibility, observer, prototype, iterator</w:t>
+      </w:r>
+    </w:p>
+    <w:p>
+      <w:pPr>
+        <w:rPr>
+          <w:sz w:val="20"/>
+          <w:szCs w:val="20"/>
+        </w:rPr>
+      </w:pPr>
+      <w:r>
+        <w:rPr>
+          <w:rtl w:val="0"/>
+        </w:rPr>
+      </w:r>
+    </w:p>
+    <w:p>
+      <w:pPr>
+        <w:rPr>
+          <w:b w:val="1"/>
+          <w:sz w:val="20"/>
+          <w:szCs w:val="20"/>
+        </w:rPr>
+      </w:pPr>
+      <w:r>
+        <w:rPr>
+          <w:b w:val="1"/>
+          <w:sz w:val="20"/>
+          <w:szCs w:val="20"/>
           <w:rtl w:val="0"/>
         </w:rPr>
         <w:t xml:space="preserve">Languages</w:t>
@@ -265,10 +443,15 @@
     </w:p>
     <w:p>
       <w:pPr>
-        <w:rPr/>
-      </w:pPr>
-      <w:r>
-        <w:rPr>
+        <w:rPr>
+          <w:sz w:val="20"/>
+          <w:szCs w:val="20"/>
+        </w:rPr>
+      </w:pPr>
+      <w:r>
+        <w:rPr>
+          <w:sz w:val="20"/>
+          <w:szCs w:val="20"/>
           <w:rtl w:val="0"/>
         </w:rPr>
         <w:t xml:space="preserve">Python 3.8, Python 3.6, Jinja2, HTML / CSS / JS</w:t>
@@ -276,23 +459,30 @@
     </w:p>
     <w:p>
       <w:pPr>
-        <w:rPr/>
-      </w:pPr>
-      <w:r>
-        <w:rPr>
-          <w:rtl w:val="0"/>
-        </w:rPr>
-      </w:r>
-    </w:p>
-    <w:p>
-      <w:pPr>
-        <w:rPr>
-          <w:b w:val="1"/>
-        </w:rPr>
-      </w:pPr>
-      <w:r>
-        <w:rPr>
-          <w:b w:val="1"/>
+        <w:rPr>
+          <w:sz w:val="20"/>
+          <w:szCs w:val="20"/>
+        </w:rPr>
+      </w:pPr>
+      <w:r>
+        <w:rPr>
+          <w:rtl w:val="0"/>
+        </w:rPr>
+      </w:r>
+    </w:p>
+    <w:p>
+      <w:pPr>
+        <w:rPr>
+          <w:b w:val="1"/>
+          <w:sz w:val="20"/>
+          <w:szCs w:val="20"/>
+        </w:rPr>
+      </w:pPr>
+      <w:r>
+        <w:rPr>
+          <w:b w:val="1"/>
+          <w:sz w:val="20"/>
+          <w:szCs w:val="20"/>
           <w:rtl w:val="0"/>
         </w:rPr>
         <w:t xml:space="preserve">Roles / Duties / Achievements</w:t>
@@ -306,18 +496,23 @@
         </w:numPr>
         <w:ind w:left="720" w:hanging="360"/>
         <w:rPr>
-          <w:u w:val="none"/>
-        </w:rPr>
-      </w:pPr>
-      <w:r>
-        <w:rPr>
-          <w:b w:val="1"/>
+          <w:sz w:val="20"/>
+          <w:szCs w:val="20"/>
+        </w:rPr>
+      </w:pPr>
+      <w:r>
+        <w:rPr>
+          <w:b w:val="1"/>
+          <w:sz w:val="20"/>
+          <w:szCs w:val="20"/>
           <w:rtl w:val="0"/>
         </w:rPr>
         <w:t xml:space="preserve">Python 3.6</w:t>
       </w:r>
       <w:r>
         <w:rPr>
+          <w:sz w:val="20"/>
+          <w:szCs w:val="20"/>
           <w:rtl w:val="0"/>
         </w:rPr>
         <w:t xml:space="preserve">: Designed, developed, deployed, and maintained an Apache Kafka data flow framework across a distributed system that provides customer data to various downstream, customer-facing TDS Telecom applications. </w:t>
@@ -331,18 +526,23 @@
         </w:numPr>
         <w:ind w:left="720" w:hanging="360"/>
         <w:rPr>
-          <w:u w:val="none"/>
-        </w:rPr>
-      </w:pPr>
-      <w:r>
-        <w:rPr>
-          <w:b w:val="1"/>
+          <w:sz w:val="20"/>
+          <w:szCs w:val="20"/>
+        </w:rPr>
+      </w:pPr>
+      <w:r>
+        <w:rPr>
+          <w:b w:val="1"/>
+          <w:sz w:val="20"/>
+          <w:szCs w:val="20"/>
           <w:rtl w:val="0"/>
         </w:rPr>
         <w:t xml:space="preserve">Python 3.8</w:t>
       </w:r>
       <w:r>
         <w:rPr>
+          <w:sz w:val="20"/>
+          <w:szCs w:val="20"/>
           <w:rtl w:val="0"/>
         </w:rPr>
         <w:t xml:space="preserve">: Designed, developed, deployed, and maintained various APIs, Adapters, and Kafka services for the management and delivery of customer data in TDS Telecom’s transition to Salesforce’s customer data model.</w:t>
@@ -356,18 +556,23 @@
         </w:numPr>
         <w:ind w:left="720" w:hanging="360"/>
         <w:rPr>
-          <w:u w:val="none"/>
-        </w:rPr>
-      </w:pPr>
-      <w:r>
-        <w:rPr>
-          <w:b w:val="1"/>
+          <w:sz w:val="20"/>
+          <w:szCs w:val="20"/>
+        </w:rPr>
+      </w:pPr>
+      <w:r>
+        <w:rPr>
+          <w:b w:val="1"/>
+          <w:sz w:val="20"/>
+          <w:szCs w:val="20"/>
           <w:rtl w:val="0"/>
         </w:rPr>
         <w:t xml:space="preserve">Python 3.6</w:t>
       </w:r>
       <w:r>
         <w:rPr>
+          <w:sz w:val="20"/>
+          <w:szCs w:val="20"/>
           <w:rtl w:val="0"/>
         </w:rPr>
         <w:t xml:space="preserve">: Designed and developed Django-based web services to replace deprecated TDS Telecom desktop applications used by TDS Telecom employees.</w:t>
@@ -381,18 +586,23 @@
         </w:numPr>
         <w:ind w:left="720" w:hanging="360"/>
         <w:rPr>
-          <w:u w:val="none"/>
-        </w:rPr>
-      </w:pPr>
-      <w:r>
-        <w:rPr>
-          <w:b w:val="1"/>
+          <w:sz w:val="20"/>
+          <w:szCs w:val="20"/>
+        </w:rPr>
+      </w:pPr>
+      <w:r>
+        <w:rPr>
+          <w:b w:val="1"/>
+          <w:sz w:val="20"/>
+          <w:szCs w:val="20"/>
           <w:rtl w:val="0"/>
         </w:rPr>
         <w:t xml:space="preserve">Deployment</w:t>
       </w:r>
       <w:r>
         <w:rPr>
+          <w:sz w:val="20"/>
+          <w:szCs w:val="20"/>
           <w:rtl w:val="0"/>
         </w:rPr>
         <w:t xml:space="preserve">: In charge of the majority of Python app deployment for my team. Deployments utilized Jenkins along with CI/CD principals to serve applications to distributed systems either on Virtual Machines or Red Hat OpenShift Pods and Containers. </w:t>
@@ -405,16 +615,24 @@
           <w:numId w:val="1"/>
         </w:numPr>
         <w:ind w:left="720" w:hanging="360"/>
-      </w:pPr>
-      <w:r>
-        <w:rPr>
-          <w:b w:val="1"/>
+        <w:rPr>
+          <w:sz w:val="20"/>
+          <w:szCs w:val="20"/>
+        </w:rPr>
+      </w:pPr>
+      <w:r>
+        <w:rPr>
+          <w:b w:val="1"/>
+          <w:sz w:val="20"/>
+          <w:szCs w:val="20"/>
           <w:rtl w:val="0"/>
         </w:rPr>
         <w:t xml:space="preserve">Interviews</w:t>
       </w:r>
       <w:r>
         <w:rPr>
+          <w:sz w:val="20"/>
+          <w:szCs w:val="20"/>
           <w:rtl w:val="0"/>
         </w:rPr>
         <w:t xml:space="preserve">: Ran technical coding sections of interviews for prospective Python contractors.</w:t>
@@ -429,17 +647,23 @@
         <w:ind w:left="720" w:hanging="360"/>
         <w:rPr>
           <w:b w:val="1"/>
-        </w:rPr>
-      </w:pPr>
-      <w:r>
-        <w:rPr>
-          <w:b w:val="1"/>
+          <w:sz w:val="20"/>
+          <w:szCs w:val="20"/>
+        </w:rPr>
+      </w:pPr>
+      <w:r>
+        <w:rPr>
+          <w:b w:val="1"/>
+          <w:sz w:val="20"/>
+          <w:szCs w:val="20"/>
           <w:rtl w:val="0"/>
         </w:rPr>
         <w:t xml:space="preserve">General</w:t>
       </w:r>
       <w:r>
         <w:rPr>
+          <w:sz w:val="20"/>
+          <w:szCs w:val="20"/>
           <w:rtl w:val="0"/>
         </w:rPr>
         <w:t xml:space="preserve">: Experience in independent problem solving, tech leading projects, delegation of work to other developers, and the general workflow of 2-week Sprint cycles.</w:t>

</xml_diff>